<commit_message>
added belgie questions to satisfactionsummary
</commit_message>
<xml_diff>
--- a/templates/muis-otp.docx
+++ b/templates/muis-otp.docx
@@ -3560,8 +3560,6 @@
         </w:rPr>
         <w:t>ind in de onderbouw. TTTxml:</w:t>
       </w:r>
-      <w:bookmarkStart w:id="13" w:name="_GoBack"/>
-      <w:bookmarkEnd w:id="13"/>
       <w:r>
         <w:rPr>
           <w:rFonts w:ascii="Century Gothic" w:hAnsi="Century Gothic" w:cs="Century Gothic"/>
@@ -3739,8 +3737,19 @@
           <w:szCs w:val="19"/>
           <w:lang w:val="en-GB"/>
         </w:rPr>
-        <w:t>TTTclass:reportmarkTTT</w:t>
-      </w:r>
+        <w:t>TTTclass</w:t>
+      </w:r>
+      <w:proofErr w:type="gramStart"/>
+      <w:r>
+        <w:rPr>
+          <w:rFonts w:cs="Century Gothic"/>
+          <w:sz w:val="19"/>
+          <w:szCs w:val="19"/>
+          <w:lang w:val="en-GB"/>
+        </w:rPr>
+        <w:t>:reportmarkTTT</w:t>
+      </w:r>
+      <w:proofErr w:type="gramEnd"/>
     </w:p>
     <w:p>
       <w:r>
@@ -4589,8 +4598,8 @@
       <w:pPr>
         <w:pStyle w:val="Heading1"/>
       </w:pPr>
-      <w:bookmarkStart w:id="14" w:name="_Toc72373574"/>
-      <w:bookmarkStart w:id="15" w:name="_Toc93893187"/>
+      <w:bookmarkStart w:id="13" w:name="_Toc72373574"/>
+      <w:bookmarkStart w:id="14" w:name="_Toc93893187"/>
       <w:r>
         <w:br w:type="page"/>
       </w:r>
@@ -4598,8 +4607,8 @@
         <w:lastRenderedPageBreak/>
         <w:t>Conclusie</w:t>
       </w:r>
+      <w:bookmarkEnd w:id="13"/>
       <w:bookmarkEnd w:id="14"/>
-      <w:bookmarkEnd w:id="15"/>
     </w:p>
     <w:p>
       <w:pPr>
@@ -5217,8 +5226,19 @@
           <w:szCs w:val="19"/>
           <w:lang w:val="en-GB"/>
         </w:rPr>
-        <w:t>TTTclass:satisfactionPriorityScatterTTT</w:t>
-      </w:r>
+        <w:t>TTTclass</w:t>
+      </w:r>
+      <w:proofErr w:type="gramStart"/>
+      <w:r>
+        <w:rPr>
+          <w:rFonts w:ascii="Century Gothic" w:hAnsi="Century Gothic" w:cs="Century Gothic"/>
+          <w:sz w:val="19"/>
+          <w:szCs w:val="19"/>
+          <w:lang w:val="en-GB"/>
+        </w:rPr>
+        <w:t>:satisfactionPriorityScatterTTT</w:t>
+      </w:r>
+      <w:proofErr w:type="gramEnd"/>
     </w:p>
     <w:p>
       <w:pPr>
@@ -5279,18 +5299,18 @@
       <w:pPr>
         <w:pStyle w:val="Heading1"/>
       </w:pPr>
-      <w:bookmarkStart w:id="16" w:name="_Toc71441017"/>
-      <w:bookmarkStart w:id="17" w:name="_Toc71441779"/>
-      <w:bookmarkStart w:id="18" w:name="_Toc71442086"/>
-      <w:bookmarkStart w:id="19" w:name="_Toc93893188"/>
+      <w:bookmarkStart w:id="15" w:name="_Toc71441017"/>
+      <w:bookmarkStart w:id="16" w:name="_Toc71441779"/>
+      <w:bookmarkStart w:id="17" w:name="_Toc71442086"/>
+      <w:bookmarkStart w:id="18" w:name="_Toc93893188"/>
       <w:r>
         <w:lastRenderedPageBreak/>
         <w:t>Resultaten</w:t>
       </w:r>
+      <w:bookmarkEnd w:id="15"/>
       <w:bookmarkEnd w:id="16"/>
       <w:bookmarkEnd w:id="17"/>
       <w:bookmarkEnd w:id="18"/>
-      <w:bookmarkEnd w:id="19"/>
     </w:p>
     <w:p>
       <w:pPr>
@@ -5931,12 +5951,12 @@
       <w:r>
         <w:br w:type="page"/>
       </w:r>
-      <w:bookmarkStart w:id="20" w:name="_Toc93893189"/>
+      <w:bookmarkStart w:id="19" w:name="_Toc93893189"/>
       <w:r>
         <w:lastRenderedPageBreak/>
         <w:t>Overzicht(en)</w:t>
       </w:r>
-      <w:bookmarkEnd w:id="20"/>
+      <w:bookmarkEnd w:id="19"/>
     </w:p>
     <w:p>
       <w:pPr>
@@ -6401,6 +6421,17 @@
       </w:pPr>
     </w:p>
     <w:p>
+      <w:r>
+        <w:t>TTTclass:</w:t>
+      </w:r>
+      <w:r>
+        <w:t>satisfactionImportance</w:t>
+      </w:r>
+      <w:r>
+        <w:t>TTT</w:t>
+      </w:r>
+    </w:p>
+    <w:p>
       <w:pPr>
         <w:pStyle w:val="Standard"/>
         <w:widowControl/>
@@ -6413,6 +6444,8 @@
           <w:lang w:val="nl-NL"/>
         </w:rPr>
       </w:pPr>
+      <w:bookmarkStart w:id="20" w:name="_GoBack"/>
+      <w:bookmarkEnd w:id="20"/>
     </w:p>
     <w:p>
       <w:pPr>
@@ -8314,7 +8347,7 @@
         <w:szCs w:val="20"/>
         <w:lang w:val="nl-NL"/>
       </w:rPr>
-      <w:t>6</w:t>
+      <w:t>18</w:t>
     </w:r>
     <w:r>
       <w:rPr>
@@ -8446,7 +8479,7 @@
         <w:szCs w:val="19"/>
         <w:lang w:val="nl-NL"/>
       </w:rPr>
-      <w:t>7</w:t>
+      <w:t>19</w:t>
     </w:r>
     <w:r>
       <w:rPr>
@@ -8498,7 +8531,20 @@
         <w:szCs w:val="19"/>
         <w:lang w:val="nl-NL"/>
       </w:rPr>
-      <w:t xml:space="preserve">        Scholen met Succes</w:t>
+      <w:t xml:space="preserve">        </w:t>
+    </w:r>
+    <w:r>
+      <w:rPr>
+        <w:rStyle w:val="PageNumber"/>
+        <w:rFonts w:cs="Century Gothic"/>
+        <w:b/>
+        <w:bCs/>
+        <w:color w:val="00A4E4"/>
+        <w:position w:val="16"/>
+        <w:szCs w:val="19"/>
+        <w:lang w:val="nl-NL"/>
+      </w:rPr>
+      <w:t>Scholen met Succes</w:t>
     </w:r>
     <w:r>
       <w:rPr>
@@ -8595,7 +8641,33 @@
         <w:szCs w:val="22"/>
         <w:lang w:val="en-GB"/>
       </w:rPr>
-      <w:t>TTTxml:schoolnaamTTT, TTTxml:school.cityTTT</w:t>
+      <w:t>TTTxml</w:t>
+    </w:r>
+    <w:proofErr w:type="gramStart"/>
+    <w:r>
+      <w:rPr>
+        <w:rFonts w:cs="Century Gothic"/>
+        <w:b/>
+        <w:bCs/>
+        <w:color w:val="F78E1E"/>
+        <w:sz w:val="22"/>
+        <w:szCs w:val="22"/>
+        <w:lang w:val="en-GB"/>
+      </w:rPr>
+      <w:t>:schoolnaamTTT</w:t>
+    </w:r>
+    <w:proofErr w:type="gramEnd"/>
+    <w:r>
+      <w:rPr>
+        <w:rFonts w:cs="Century Gothic"/>
+        <w:b/>
+        <w:bCs/>
+        <w:color w:val="F78E1E"/>
+        <w:sz w:val="22"/>
+        <w:szCs w:val="22"/>
+        <w:lang w:val="en-GB"/>
+      </w:rPr>
+      <w:t>, TTTxml:school.cityTTT</w:t>
     </w:r>
   </w:p>
 </w:hdr>
@@ -8639,8 +8711,22 @@
         <w:szCs w:val="22"/>
         <w:lang w:val="en-GB"/>
       </w:rPr>
-      <w:t>TTTxml:peiling.jaarTTT</w:t>
+      <w:t>TTTxml</w:t>
     </w:r>
+    <w:proofErr w:type="gramStart"/>
+    <w:r>
+      <w:rPr>
+        <w:rFonts w:cs="Century Gothic"/>
+        <w:b/>
+        <w:bCs/>
+        <w:color w:val="00A4E4"/>
+        <w:sz w:val="22"/>
+        <w:szCs w:val="22"/>
+        <w:lang w:val="en-GB"/>
+      </w:rPr>
+      <w:t>:peiling.jaarTTT</w:t>
+    </w:r>
+    <w:proofErr w:type="gramEnd"/>
   </w:p>
 </w:hdr>
 </file>
@@ -8715,8 +8801,22 @@
         <w:szCs w:val="22"/>
         <w:lang w:val="en-GB"/>
       </w:rPr>
-      <w:t>OTPTTTxml:peiling.jaarTTT</w:t>
+      <w:t>OTPTTTxml</w:t>
     </w:r>
+    <w:proofErr w:type="gramStart"/>
+    <w:r>
+      <w:rPr>
+        <w:rFonts w:cs="Century Gothic"/>
+        <w:b/>
+        <w:bCs/>
+        <w:color w:val="00A4E4"/>
+        <w:sz w:val="22"/>
+        <w:szCs w:val="22"/>
+        <w:lang w:val="en-GB"/>
+      </w:rPr>
+      <w:t>:peiling.jaarTTT</w:t>
+    </w:r>
+    <w:proofErr w:type="gramEnd"/>
   </w:p>
 </w:hdr>
 </file>

</xml_diff>